<commit_message>
[docs] small fixes docs d02 Student #4
</commit_message>
<xml_diff>
--- a/reports/Deliverable 2/Student #4/Analysis Report - Student #4.docx
+++ b/reports/Deliverable 2/Student #4/Analysis Report - Student #4.docx
@@ -1479,409 +1479,6 @@
         <w:rPr>
           <w:rFonts w:ascii="Arial Narrow" w:hAnsi="Arial Narrow"/>
           <w:sz w:val="28"/>
-        </w:rPr>
-      </w:pPr>
-    </w:p>
-    <w:p>
-      <w:pPr>
-        <w:ind w:firstLine="0"/>
-        <w:rPr>
-          <w:rFonts w:ascii="Arial Narrow" w:hAnsi="Arial Narrow"/>
-          <w:sz w:val="28"/>
-        </w:rPr>
-      </w:pPr>
-    </w:p>
-    <w:p>
-      <w:pPr>
-        <w:ind w:firstLine="0"/>
-        <w:rPr>
-          <w:rFonts w:ascii="Arial Narrow" w:hAnsi="Arial Narrow"/>
-          <w:sz w:val="28"/>
-        </w:rPr>
-      </w:pPr>
-    </w:p>
-    <w:p>
-      <w:pPr>
-        <w:ind w:firstLine="0"/>
-        <w:jc w:val="center"/>
-        <w:rPr>
-          <w:rFonts w:ascii="Arial Narrow" w:hAnsi="Arial Narrow"/>
-          <w:b/>
-          <w:bCs/>
-        </w:rPr>
-      </w:pPr>
-    </w:p>
-    <w:p>
-      <w:pPr>
-        <w:ind w:firstLine="0"/>
-        <w:jc w:val="center"/>
-        <w:rPr>
-          <w:rFonts w:ascii="Arial Narrow" w:hAnsi="Arial Narrow"/>
-          <w:b/>
-          <w:bCs/>
-        </w:rPr>
-      </w:pPr>
-      <w:r>
-        <w:rPr>
-          <w:rFonts w:ascii="Arial Narrow" w:hAnsi="Arial Narrow"/>
-          <w:b/>
-          <w:bCs/>
-        </w:rPr>
-        <w:t>Tabla de revisiones</w:t>
-      </w:r>
-    </w:p>
-    <w:tbl>
-      <w:tblPr>
-        <w:tblStyle w:val="Tablaconcuadrcula"/>
-        <w:tblW w:w="8784" w:type="dxa"/>
-        <w:tblLook w:val="04A0" w:firstRow="1" w:lastRow="0" w:firstColumn="1" w:lastColumn="0" w:noHBand="0" w:noVBand="1"/>
-      </w:tblPr>
-      <w:tblGrid>
-        <w:gridCol w:w="1271"/>
-        <w:gridCol w:w="1276"/>
-        <w:gridCol w:w="6237"/>
-      </w:tblGrid>
-      <w:tr>
-        <w:tc>
-          <w:tcPr>
-            <w:tcW w:w="1271" w:type="dxa"/>
-            <w:shd w:val="clear" w:color="auto" w:fill="D9D9D9" w:themeFill="background1" w:themeFillShade="D9"/>
-          </w:tcPr>
-          <w:p>
-            <w:pPr>
-              <w:ind w:firstLine="0"/>
-              <w:jc w:val="center"/>
-              <w:rPr>
-                <w:rFonts w:ascii="Arial Narrow" w:hAnsi="Arial Narrow"/>
-                <w:b/>
-                <w:sz w:val="24"/>
-                <w:szCs w:val="24"/>
-              </w:rPr>
-            </w:pPr>
-            <w:r>
-              <w:rPr>
-                <w:rFonts w:ascii="Arial Narrow" w:hAnsi="Arial Narrow"/>
-                <w:b/>
-                <w:sz w:val="24"/>
-                <w:szCs w:val="24"/>
-              </w:rPr>
-              <w:t>Número de revisión</w:t>
-            </w:r>
-          </w:p>
-        </w:tc>
-        <w:tc>
-          <w:tcPr>
-            <w:tcW w:w="1276" w:type="dxa"/>
-            <w:shd w:val="clear" w:color="auto" w:fill="D9D9D9" w:themeFill="background1" w:themeFillShade="D9"/>
-          </w:tcPr>
-          <w:p>
-            <w:pPr>
-              <w:ind w:firstLine="0"/>
-              <w:jc w:val="center"/>
-              <w:rPr>
-                <w:rFonts w:ascii="Arial Narrow" w:hAnsi="Arial Narrow"/>
-                <w:b/>
-                <w:sz w:val="24"/>
-                <w:szCs w:val="24"/>
-              </w:rPr>
-            </w:pPr>
-            <w:r>
-              <w:rPr>
-                <w:rFonts w:ascii="Arial Narrow" w:hAnsi="Arial Narrow"/>
-                <w:b/>
-                <w:sz w:val="24"/>
-                <w:szCs w:val="24"/>
-              </w:rPr>
-              <w:t>Fecha</w:t>
-            </w:r>
-          </w:p>
-        </w:tc>
-        <w:tc>
-          <w:tcPr>
-            <w:tcW w:w="6237" w:type="dxa"/>
-            <w:shd w:val="clear" w:color="auto" w:fill="D9D9D9" w:themeFill="background1" w:themeFillShade="D9"/>
-          </w:tcPr>
-          <w:p>
-            <w:pPr>
-              <w:ind w:firstLine="0"/>
-              <w:jc w:val="center"/>
-              <w:rPr>
-                <w:rFonts w:ascii="Arial Narrow" w:hAnsi="Arial Narrow"/>
-                <w:b/>
-                <w:sz w:val="24"/>
-                <w:szCs w:val="24"/>
-              </w:rPr>
-            </w:pPr>
-            <w:r>
-              <w:rPr>
-                <w:rFonts w:ascii="Arial Narrow" w:hAnsi="Arial Narrow"/>
-                <w:b/>
-                <w:sz w:val="24"/>
-                <w:szCs w:val="24"/>
-              </w:rPr>
-              <w:t>Descripción</w:t>
-            </w:r>
-          </w:p>
-        </w:tc>
-      </w:tr>
-      <w:tr>
-        <w:tc>
-          <w:tcPr>
-            <w:tcW w:w="1271" w:type="dxa"/>
-          </w:tcPr>
-          <w:p>
-            <w:pPr>
-              <w:ind w:firstLine="0"/>
-              <w:jc w:val="center"/>
-              <w:rPr>
-                <w:rFonts w:ascii="Arial Narrow" w:hAnsi="Arial Narrow"/>
-                <w:sz w:val="24"/>
-                <w:szCs w:val="24"/>
-              </w:rPr>
-            </w:pPr>
-            <w:r>
-              <w:rPr>
-                <w:rFonts w:ascii="Arial Narrow" w:hAnsi="Arial Narrow"/>
-                <w:sz w:val="24"/>
-                <w:szCs w:val="24"/>
-              </w:rPr>
-              <w:t>1</w:t>
-            </w:r>
-          </w:p>
-        </w:tc>
-        <w:tc>
-          <w:tcPr>
-            <w:tcW w:w="1276" w:type="dxa"/>
-          </w:tcPr>
-          <w:p>
-            <w:pPr>
-              <w:ind w:firstLine="0"/>
-              <w:jc w:val="center"/>
-              <w:rPr>
-                <w:rFonts w:ascii="Arial Narrow" w:hAnsi="Arial Narrow"/>
-                <w:sz w:val="24"/>
-                <w:szCs w:val="24"/>
-              </w:rPr>
-            </w:pPr>
-            <w:r>
-              <w:rPr>
-                <w:rFonts w:ascii="Arial Narrow" w:hAnsi="Arial Narrow"/>
-                <w:sz w:val="24"/>
-                <w:szCs w:val="24"/>
-              </w:rPr>
-              <w:t>06</w:t>
-            </w:r>
-            <w:r>
-              <w:rPr>
-                <w:rFonts w:ascii="Arial Narrow" w:hAnsi="Arial Narrow"/>
-                <w:sz w:val="24"/>
-                <w:szCs w:val="24"/>
-              </w:rPr>
-              <w:t>/0</w:t>
-            </w:r>
-            <w:r>
-              <w:rPr>
-                <w:rFonts w:ascii="Arial Narrow" w:hAnsi="Arial Narrow"/>
-                <w:sz w:val="24"/>
-                <w:szCs w:val="24"/>
-              </w:rPr>
-              <w:t>3</w:t>
-            </w:r>
-            <w:r>
-              <w:rPr>
-                <w:rFonts w:ascii="Arial Narrow" w:hAnsi="Arial Narrow"/>
-                <w:sz w:val="24"/>
-                <w:szCs w:val="24"/>
-              </w:rPr>
-              <w:t>/2024</w:t>
-            </w:r>
-          </w:p>
-        </w:tc>
-        <w:tc>
-          <w:tcPr>
-            <w:tcW w:w="6237" w:type="dxa"/>
-          </w:tcPr>
-          <w:p>
-            <w:pPr>
-              <w:ind w:firstLine="0"/>
-              <w:jc w:val="center"/>
-              <w:rPr>
-                <w:rFonts w:ascii="Arial Narrow" w:hAnsi="Arial Narrow"/>
-                <w:sz w:val="24"/>
-                <w:szCs w:val="24"/>
-              </w:rPr>
-            </w:pPr>
-            <w:r>
-              <w:rPr>
-                <w:rFonts w:ascii="Arial Narrow" w:hAnsi="Arial Narrow"/>
-                <w:sz w:val="24"/>
-                <w:szCs w:val="24"/>
-              </w:rPr>
-              <w:t>Revisión general del documento en busca de fallos o pequeños errores.</w:t>
-            </w:r>
-          </w:p>
-        </w:tc>
-      </w:tr>
-    </w:tbl>
-    <w:p>
-      <w:pPr>
-        <w:ind w:firstLine="0"/>
-        <w:jc w:val="left"/>
-        <w:rPr>
-          <w:rFonts w:ascii="Arial Narrow" w:hAnsi="Arial Narrow"/>
-        </w:rPr>
-      </w:pPr>
-    </w:p>
-    <w:p>
-      <w:pPr>
-        <w:ind w:firstLine="0"/>
-        <w:jc w:val="left"/>
-        <w:rPr>
-          <w:rFonts w:ascii="Arial Narrow" w:hAnsi="Arial Narrow"/>
-        </w:rPr>
-      </w:pPr>
-    </w:p>
-    <w:p>
-      <w:pPr>
-        <w:ind w:firstLine="0"/>
-        <w:jc w:val="left"/>
-        <w:rPr>
-          <w:rFonts w:ascii="Arial Narrow" w:hAnsi="Arial Narrow"/>
-        </w:rPr>
-      </w:pPr>
-    </w:p>
-    <w:p>
-      <w:pPr>
-        <w:ind w:firstLine="0"/>
-        <w:jc w:val="left"/>
-        <w:rPr>
-          <w:rFonts w:ascii="Arial Narrow" w:hAnsi="Arial Narrow"/>
-        </w:rPr>
-      </w:pPr>
-    </w:p>
-    <w:p>
-      <w:pPr>
-        <w:ind w:firstLine="0"/>
-        <w:jc w:val="left"/>
-        <w:rPr>
-          <w:rFonts w:ascii="Arial Narrow" w:hAnsi="Arial Narrow"/>
-        </w:rPr>
-      </w:pPr>
-    </w:p>
-    <w:p>
-      <w:pPr>
-        <w:ind w:firstLine="0"/>
-        <w:jc w:val="left"/>
-        <w:rPr>
-          <w:rFonts w:ascii="Arial Narrow" w:hAnsi="Arial Narrow"/>
-        </w:rPr>
-      </w:pPr>
-    </w:p>
-    <w:p>
-      <w:pPr>
-        <w:ind w:firstLine="0"/>
-        <w:jc w:val="left"/>
-        <w:rPr>
-          <w:rFonts w:ascii="Arial Narrow" w:hAnsi="Arial Narrow"/>
-        </w:rPr>
-      </w:pPr>
-    </w:p>
-    <w:p>
-      <w:pPr>
-        <w:ind w:firstLine="0"/>
-        <w:jc w:val="left"/>
-        <w:rPr>
-          <w:rFonts w:ascii="Arial Narrow" w:hAnsi="Arial Narrow"/>
-        </w:rPr>
-      </w:pPr>
-    </w:p>
-    <w:p>
-      <w:pPr>
-        <w:ind w:firstLine="0"/>
-        <w:jc w:val="left"/>
-        <w:rPr>
-          <w:rFonts w:ascii="Arial Narrow" w:hAnsi="Arial Narrow"/>
-        </w:rPr>
-      </w:pPr>
-    </w:p>
-    <w:p>
-      <w:pPr>
-        <w:ind w:firstLine="0"/>
-        <w:jc w:val="left"/>
-        <w:rPr>
-          <w:rFonts w:ascii="Arial Narrow" w:hAnsi="Arial Narrow"/>
-        </w:rPr>
-      </w:pPr>
-    </w:p>
-    <w:p>
-      <w:pPr>
-        <w:ind w:firstLine="0"/>
-        <w:jc w:val="left"/>
-        <w:rPr>
-          <w:rFonts w:ascii="Arial Narrow" w:hAnsi="Arial Narrow"/>
-        </w:rPr>
-      </w:pPr>
-    </w:p>
-    <w:p>
-      <w:pPr>
-        <w:ind w:firstLine="0"/>
-        <w:jc w:val="left"/>
-        <w:rPr>
-          <w:rFonts w:ascii="Arial Narrow" w:hAnsi="Arial Narrow"/>
-        </w:rPr>
-      </w:pPr>
-    </w:p>
-    <w:p>
-      <w:pPr>
-        <w:ind w:firstLine="0"/>
-        <w:jc w:val="left"/>
-        <w:rPr>
-          <w:rFonts w:ascii="Arial Narrow" w:hAnsi="Arial Narrow"/>
-        </w:rPr>
-      </w:pPr>
-    </w:p>
-    <w:p>
-      <w:pPr>
-        <w:ind w:firstLine="0"/>
-        <w:jc w:val="left"/>
-        <w:rPr>
-          <w:rFonts w:ascii="Arial Narrow" w:hAnsi="Arial Narrow"/>
-        </w:rPr>
-      </w:pPr>
-    </w:p>
-    <w:p>
-      <w:pPr>
-        <w:ind w:firstLine="0"/>
-        <w:jc w:val="left"/>
-        <w:rPr>
-          <w:rFonts w:ascii="Arial Narrow" w:hAnsi="Arial Narrow"/>
-        </w:rPr>
-      </w:pPr>
-    </w:p>
-    <w:p>
-      <w:pPr>
-        <w:ind w:firstLine="0"/>
-        <w:jc w:val="left"/>
-        <w:rPr>
-          <w:rFonts w:ascii="Arial Narrow" w:hAnsi="Arial Narrow"/>
-        </w:rPr>
-      </w:pPr>
-    </w:p>
-    <w:p>
-      <w:pPr>
-        <w:ind w:firstLine="0"/>
-        <w:jc w:val="left"/>
-        <w:rPr>
-          <w:rFonts w:ascii="Arial Narrow" w:hAnsi="Arial Narrow"/>
-        </w:rPr>
-      </w:pPr>
-    </w:p>
-    <w:p>
-      <w:pPr>
-        <w:ind w:firstLine="0"/>
-        <w:jc w:val="left"/>
-        <w:rPr>
-          <w:rFonts w:ascii="Arial Narrow" w:hAnsi="Arial Narrow"/>
         </w:rPr>
       </w:pPr>
     </w:p>
@@ -2013,7 +1610,7 @@
             </w:rPr>
             <w:fldChar w:fldCharType="separate"/>
           </w:r>
-          <w:hyperlink w:anchor="_Toc160710423" w:history="1">
+          <w:hyperlink w:anchor="_Toc160810520" w:history="1">
             <w:r>
               <w:rPr>
                 <w:rStyle w:val="Hipervnculo"/>
@@ -2063,7 +1660,7 @@
                 <w:noProof/>
                 <w:webHidden/>
               </w:rPr>
-              <w:instrText xml:space="preserve"> PAGEREF _Toc160710423 \h </w:instrText>
+              <w:instrText xml:space="preserve"> PAGEREF _Toc160810520 \h </w:instrText>
             </w:r>
             <w:r>
               <w:rPr>
@@ -2107,7 +1704,7 @@
               <w14:ligatures w14:val="standardContextual"/>
             </w:rPr>
           </w:pPr>
-          <w:hyperlink w:anchor="_Toc160710424" w:history="1">
+          <w:hyperlink w:anchor="_Toc160810521" w:history="1">
             <w:r>
               <w:rPr>
                 <w:rStyle w:val="Hipervnculo"/>
@@ -2159,7 +1756,7 @@
                 <w:noProof/>
                 <w:webHidden/>
               </w:rPr>
-              <w:instrText xml:space="preserve"> PAGEREF _Toc160710424 \h </w:instrText>
+              <w:instrText xml:space="preserve"> PAGEREF _Toc160810521 \h </w:instrText>
             </w:r>
             <w:r>
               <w:rPr>
@@ -2203,7 +1800,7 @@
               <w14:ligatures w14:val="standardContextual"/>
             </w:rPr>
           </w:pPr>
-          <w:hyperlink w:anchor="_Toc160710425" w:history="1">
+          <w:hyperlink w:anchor="_Toc160810522" w:history="1">
             <w:r>
               <w:rPr>
                 <w:rStyle w:val="Hipervnculo"/>
@@ -2253,7 +1850,7 @@
                 <w:noProof/>
                 <w:webHidden/>
               </w:rPr>
-              <w:instrText xml:space="preserve"> PAGEREF _Toc160710425 \h </w:instrText>
+              <w:instrText xml:space="preserve"> PAGEREF _Toc160810522 \h </w:instrText>
             </w:r>
             <w:r>
               <w:rPr>
@@ -2297,7 +1894,7 @@
               <w14:ligatures w14:val="standardContextual"/>
             </w:rPr>
           </w:pPr>
-          <w:hyperlink w:anchor="_Toc160710426" w:history="1">
+          <w:hyperlink w:anchor="_Toc160810523" w:history="1">
             <w:r>
               <w:rPr>
                 <w:rStyle w:val="Hipervnculo"/>
@@ -2327,7 +1924,7 @@
                 <w:noProof/>
                 <w:webHidden/>
               </w:rPr>
-              <w:instrText xml:space="preserve"> PAGEREF _Toc160710426 \h </w:instrText>
+              <w:instrText xml:space="preserve"> PAGEREF _Toc160810523 \h </w:instrText>
             </w:r>
             <w:r>
               <w:rPr>
@@ -2371,7 +1968,7 @@
               <w14:ligatures w14:val="standardContextual"/>
             </w:rPr>
           </w:pPr>
-          <w:hyperlink w:anchor="_Toc160710427" w:history="1">
+          <w:hyperlink w:anchor="_Toc160810524" w:history="1">
             <w:r>
               <w:rPr>
                 <w:rStyle w:val="Hipervnculo"/>
@@ -2400,7 +1997,7 @@
                 <w:noProof/>
                 <w:webHidden/>
               </w:rPr>
-              <w:instrText xml:space="preserve"> PAGEREF _Toc160710427 \h </w:instrText>
+              <w:instrText xml:space="preserve"> PAGEREF _Toc160810524 \h </w:instrText>
             </w:r>
             <w:r>
               <w:rPr>
@@ -2444,7 +2041,7 @@
               <w14:ligatures w14:val="standardContextual"/>
             </w:rPr>
           </w:pPr>
-          <w:hyperlink w:anchor="_Toc160710428" w:history="1">
+          <w:hyperlink w:anchor="_Toc160810525" w:history="1">
             <w:r>
               <w:rPr>
                 <w:rStyle w:val="Hipervnculo"/>
@@ -2473,7 +2070,7 @@
                 <w:noProof/>
                 <w:webHidden/>
               </w:rPr>
-              <w:instrText xml:space="preserve"> PAGEREF _Toc160710428 \h </w:instrText>
+              <w:instrText xml:space="preserve"> PAGEREF _Toc160810525 \h </w:instrText>
             </w:r>
             <w:r>
               <w:rPr>
@@ -2517,7 +2114,7 @@
               <w14:ligatures w14:val="standardContextual"/>
             </w:rPr>
           </w:pPr>
-          <w:hyperlink w:anchor="_Toc160710429" w:history="1">
+          <w:hyperlink w:anchor="_Toc160810526" w:history="1">
             <w:r>
               <w:rPr>
                 <w:rStyle w:val="Hipervnculo"/>
@@ -2546,7 +2143,7 @@
                 <w:noProof/>
                 <w:webHidden/>
               </w:rPr>
-              <w:instrText xml:space="preserve"> PAGEREF _Toc160710429 \h </w:instrText>
+              <w:instrText xml:space="preserve"> PAGEREF _Toc160810526 \h </w:instrText>
             </w:r>
             <w:r>
               <w:rPr>
@@ -2590,7 +2187,7 @@
               <w14:ligatures w14:val="standardContextual"/>
             </w:rPr>
           </w:pPr>
-          <w:hyperlink w:anchor="_Toc160710430" w:history="1">
+          <w:hyperlink w:anchor="_Toc160810527" w:history="1">
             <w:r>
               <w:rPr>
                 <w:rStyle w:val="Hipervnculo"/>
@@ -2619,7 +2216,7 @@
                 <w:noProof/>
                 <w:webHidden/>
               </w:rPr>
-              <w:instrText xml:space="preserve"> PAGEREF _Toc160710430 \h </w:instrText>
+              <w:instrText xml:space="preserve"> PAGEREF _Toc160810527 \h </w:instrText>
             </w:r>
             <w:r>
               <w:rPr>
@@ -2663,7 +2260,7 @@
               <w14:ligatures w14:val="standardContextual"/>
             </w:rPr>
           </w:pPr>
-          <w:hyperlink w:anchor="_Toc160710431" w:history="1">
+          <w:hyperlink w:anchor="_Toc160810528" w:history="1">
             <w:r>
               <w:rPr>
                 <w:rStyle w:val="Hipervnculo"/>
@@ -2692,7 +2289,7 @@
                 <w:noProof/>
                 <w:webHidden/>
               </w:rPr>
-              <w:instrText xml:space="preserve"> PAGEREF _Toc160710431 \h </w:instrText>
+              <w:instrText xml:space="preserve"> PAGEREF _Toc160810528 \h </w:instrText>
             </w:r>
             <w:r>
               <w:rPr>
@@ -2736,7 +2333,7 @@
               <w14:ligatures w14:val="standardContextual"/>
             </w:rPr>
           </w:pPr>
-          <w:hyperlink w:anchor="_Toc160710432" w:history="1">
+          <w:hyperlink w:anchor="_Toc160810529" w:history="1">
             <w:r>
               <w:rPr>
                 <w:rStyle w:val="Hipervnculo"/>
@@ -2765,7 +2362,7 @@
                 <w:noProof/>
                 <w:webHidden/>
               </w:rPr>
-              <w:instrText xml:space="preserve"> PAGEREF _Toc160710432 \h </w:instrText>
+              <w:instrText xml:space="preserve"> PAGEREF _Toc160810529 \h </w:instrText>
             </w:r>
             <w:r>
               <w:rPr>
@@ -2809,7 +2406,7 @@
               <w14:ligatures w14:val="standardContextual"/>
             </w:rPr>
           </w:pPr>
-          <w:hyperlink w:anchor="_Toc160710433" w:history="1">
+          <w:hyperlink w:anchor="_Toc160810530" w:history="1">
             <w:r>
               <w:rPr>
                 <w:rStyle w:val="Hipervnculo"/>
@@ -2838,7 +2435,7 @@
                 <w:noProof/>
                 <w:webHidden/>
               </w:rPr>
-              <w:instrText xml:space="preserve"> PAGEREF _Toc160710433 \h </w:instrText>
+              <w:instrText xml:space="preserve"> PAGEREF _Toc160810530 \h </w:instrText>
             </w:r>
             <w:r>
               <w:rPr>
@@ -2882,7 +2479,7 @@
               <w14:ligatures w14:val="standardContextual"/>
             </w:rPr>
           </w:pPr>
-          <w:hyperlink w:anchor="_Toc160710434" w:history="1">
+          <w:hyperlink w:anchor="_Toc160810531" w:history="1">
             <w:r>
               <w:rPr>
                 <w:rStyle w:val="Hipervnculo"/>
@@ -2932,7 +2529,7 @@
                 <w:noProof/>
                 <w:webHidden/>
               </w:rPr>
-              <w:instrText xml:space="preserve"> PAGEREF _Toc160710434 \h </w:instrText>
+              <w:instrText xml:space="preserve"> PAGEREF _Toc160810531 \h </w:instrText>
             </w:r>
             <w:r>
               <w:rPr>
@@ -2976,7 +2573,7 @@
               <w14:ligatures w14:val="standardContextual"/>
             </w:rPr>
           </w:pPr>
-          <w:hyperlink w:anchor="_Toc160710435" w:history="1">
+          <w:hyperlink w:anchor="_Toc160810532" w:history="1">
             <w:r>
               <w:rPr>
                 <w:rStyle w:val="Hipervnculo"/>
@@ -3026,7 +2623,7 @@
                 <w:noProof/>
                 <w:webHidden/>
               </w:rPr>
-              <w:instrText xml:space="preserve"> PAGEREF _Toc160710435 \h </w:instrText>
+              <w:instrText xml:space="preserve"> PAGEREF _Toc160810532 \h </w:instrText>
             </w:r>
             <w:r>
               <w:rPr>
@@ -3214,7 +2811,7 @@
           <w:szCs w:val="24"/>
         </w:rPr>
       </w:pPr>
-      <w:bookmarkStart w:id="0" w:name="_Toc160710423"/>
+      <w:bookmarkStart w:id="0" w:name="_Toc160810520"/>
       <w:r>
         <w:rPr>
           <w:rFonts w:ascii="Arial Narrow" w:hAnsi="Arial Narrow"/>
@@ -3260,7 +2857,7 @@
           <w:bCs/>
         </w:rPr>
       </w:pPr>
-      <w:bookmarkStart w:id="1" w:name="_Toc160710424"/>
+      <w:bookmarkStart w:id="1" w:name="_Toc160810521"/>
       <w:r>
         <w:rPr>
           <w:rFonts w:ascii="Arial Narrow" w:hAnsi="Arial Narrow"/>
@@ -3471,7 +3068,7 @@
           <w:szCs w:val="24"/>
         </w:rPr>
       </w:pPr>
-      <w:bookmarkStart w:id="2" w:name="_Toc160710425"/>
+      <w:bookmarkStart w:id="2" w:name="_Toc160810522"/>
       <w:r>
         <w:rPr>
           <w:rFonts w:ascii="Arial Narrow" w:hAnsi="Arial Narrow"/>
@@ -3491,7 +3088,7 @@
           <w:bCs/>
         </w:rPr>
       </w:pPr>
-      <w:bookmarkStart w:id="3" w:name="_Toc160710426"/>
+      <w:bookmarkStart w:id="3" w:name="_Toc160810523"/>
       <w:r>
         <w:rPr>
           <w:rFonts w:ascii="Arial Narrow" w:hAnsi="Arial Narrow"/>
@@ -3763,7 +3360,7 @@
           <w:szCs w:val="24"/>
         </w:rPr>
       </w:pPr>
-      <w:bookmarkStart w:id="4" w:name="_Toc160710427"/>
+      <w:bookmarkStart w:id="4" w:name="_Toc160810524"/>
       <w:r>
         <w:rPr>
           <w:rFonts w:ascii="Arial Narrow" w:hAnsi="Arial Narrow"/>
@@ -3895,37 +3492,7 @@
         <w:rPr>
           <w:rFonts w:ascii="Arial Narrow" w:hAnsi="Arial Narrow"/>
         </w:rPr>
-        <w:t>Se han encontrado algunos problemas con respecto al tipo de algunos atributos de la entidad, tales como “</w:t>
-      </w:r>
-      <w:r>
-        <w:rPr>
-          <w:rFonts w:ascii="Arial Narrow" w:hAnsi="Arial Narrow"/>
-        </w:rPr>
-        <w:t>tax</w:t>
-      </w:r>
-      <w:r>
-        <w:rPr>
-          <w:rFonts w:ascii="Arial Narrow" w:hAnsi="Arial Narrow"/>
-        </w:rPr>
-        <w:t>””. Tras un análisis de pros y contras se ha determinado que :  “</w:t>
-      </w:r>
-      <w:r>
-        <w:rPr>
-          <w:rFonts w:ascii="Arial Narrow" w:hAnsi="Arial Narrow"/>
-        </w:rPr>
-        <w:t>tax</w:t>
-      </w:r>
-      <w:r>
-        <w:rPr>
-          <w:rFonts w:ascii="Arial Narrow" w:hAnsi="Arial Narrow"/>
-        </w:rPr>
-        <w:t xml:space="preserve">” </w:t>
-      </w:r>
-      <w:r>
-        <w:rPr>
-          <w:rFonts w:ascii="Arial Narrow" w:hAnsi="Arial Narrow"/>
-        </w:rPr>
-        <w:t>se implementará como un double que vaya de 0 a 1, con 2 decimales, simbolizando un porcentaje.</w:t>
+        <w:t>Se han encontrado algunos problemas con respecto al tipo de algunos atributos de la entidad, tales como “tax””. Tras un análisis de pros y contras se ha determinado que :  “tax” se implementará como un double que vaya de 0 a 1, con 2 decimales, simbolizando un porcentaje.</w:t>
       </w:r>
     </w:p>
     <w:p>
@@ -4019,7 +3586,7 @@
           <w:szCs w:val="24"/>
         </w:rPr>
       </w:pPr>
-      <w:bookmarkStart w:id="5" w:name="_Toc160710428"/>
+      <w:bookmarkStart w:id="5" w:name="_Toc160810525"/>
       <w:r>
         <w:rPr>
           <w:rFonts w:ascii="Arial Narrow" w:hAnsi="Arial Narrow"/>
@@ -4263,7 +3830,7 @@
           <w:szCs w:val="24"/>
         </w:rPr>
       </w:pPr>
-      <w:bookmarkStart w:id="6" w:name="_Toc160710429"/>
+      <w:bookmarkStart w:id="6" w:name="_Toc160810526"/>
       <w:r>
         <w:rPr>
           <w:rFonts w:ascii="Arial Narrow" w:hAnsi="Arial Narrow"/>
@@ -4576,7 +4143,7 @@
           <w:szCs w:val="24"/>
         </w:rPr>
       </w:pPr>
-      <w:bookmarkStart w:id="7" w:name="_Toc160710430"/>
+      <w:bookmarkStart w:id="7" w:name="_Toc160810527"/>
       <w:r>
         <w:rPr>
           <w:rFonts w:ascii="Arial Narrow" w:hAnsi="Arial Narrow"/>
@@ -4848,7 +4415,7 @@
           <w:szCs w:val="24"/>
         </w:rPr>
       </w:pPr>
-      <w:bookmarkStart w:id="8" w:name="_Toc160710431"/>
+      <w:bookmarkStart w:id="8" w:name="_Toc160810528"/>
       <w:r>
         <w:rPr>
           <w:rFonts w:ascii="Arial Narrow" w:hAnsi="Arial Narrow"/>
@@ -5049,7 +4616,7 @@
           <w:szCs w:val="24"/>
         </w:rPr>
       </w:pPr>
-      <w:bookmarkStart w:id="9" w:name="_Toc160710432"/>
+      <w:bookmarkStart w:id="9" w:name="_Toc160810529"/>
       <w:r>
         <w:rPr>
           <w:rFonts w:ascii="Arial Narrow" w:hAnsi="Arial Narrow"/>
@@ -5157,7 +4724,7 @@
           <w:szCs w:val="24"/>
         </w:rPr>
       </w:pPr>
-      <w:bookmarkStart w:id="10" w:name="_Toc160710433"/>
+      <w:bookmarkStart w:id="10" w:name="_Toc160810530"/>
       <w:r>
         <w:rPr>
           <w:rFonts w:ascii="Arial Narrow" w:hAnsi="Arial Narrow"/>
@@ -5341,7 +4908,7 @@
           <w:szCs w:val="24"/>
         </w:rPr>
       </w:pPr>
-      <w:bookmarkStart w:id="11" w:name="_Toc160710434"/>
+      <w:bookmarkStart w:id="11" w:name="_Toc160810531"/>
       <w:r>
         <w:rPr>
           <w:rFonts w:ascii="Arial Narrow" w:hAnsi="Arial Narrow"/>
@@ -5394,7 +4961,7 @@
           <w:b/>
         </w:rPr>
       </w:pPr>
-      <w:bookmarkStart w:id="12" w:name="_Toc160710435"/>
+      <w:bookmarkStart w:id="12" w:name="_Toc160810532"/>
       <w:r>
         <w:rPr>
           <w:rFonts w:ascii="Arial Narrow" w:hAnsi="Arial Narrow"/>

</xml_diff>

<commit_message>
[docs] minor fixes docs S2
</commit_message>
<xml_diff>
--- a/reports/Deliverable 2/Student #4/Analysis Report - Student #4.docx
+++ b/reports/Deliverable 2/Student #4/Analysis Report - Student #4.docx
@@ -3953,13 +3953,13 @@
         <w:rPr>
           <w:rFonts w:ascii="Arial Narrow" w:hAnsi="Arial Narrow"/>
         </w:rPr>
-        <w:t>(2</w:t>
-      </w:r>
-      <w:r>
-        <w:rPr>
-          <w:rFonts w:ascii="Arial Narrow" w:hAnsi="Arial Narrow"/>
-        </w:rPr>
-        <w:t>6</w:t>
+        <w:t>(</w:t>
+      </w:r>
+      <w:r>
+        <w:rPr>
+          <w:rFonts w:ascii="Arial Narrow" w:hAnsi="Arial Narrow"/>
+        </w:rPr>
+        <w:t>30</w:t>
       </w:r>
       <w:r>
         <w:rPr>
@@ -3977,7 +3977,7 @@
         <w:rPr>
           <w:rFonts w:ascii="Arial Narrow" w:hAnsi="Arial Narrow"/>
         </w:rPr>
-        <w:t>32</w:t>
+        <w:t>40</w:t>
       </w:r>
       <w:r>
         <w:rPr>
@@ -3989,7 +3989,7 @@
         <w:rPr>
           <w:rFonts w:ascii="Arial Narrow" w:hAnsi="Arial Narrow"/>
         </w:rPr>
-        <w:t>47</w:t>
+        <w:t>56</w:t>
       </w:r>
       <w:r>
         <w:rPr>
@@ -4947,6 +4947,74 @@
           <w:rFonts w:ascii="Arial Narrow" w:hAnsi="Arial Narrow" w:cs="Arial"/>
         </w:rPr>
         <w:t>Considero que realizar reportes de análisis es una herramienta de gran utilidad de cara a futuro ya que permite la segmentación de tareas complejas en tareas más simples y el registro de estas. Proporciona una descripción detallada de los requisitos y qué decisiones se tomaron para llevarlos a cabo, lo que permite llevar un seguimiento de los cambios realizados en el proyecto, lo que será muy útil en caso de duda o fallo. Además, facilita una comunicación eficaz entre los miembros del equipo de trabajo al proporcionar una documentación clara, y permite que las personas interesadas revisen y añadan comentarios adicionales, lo que mejora la retroalimentación.</w:t>
+      </w:r>
+    </w:p>
+    <w:p>
+      <w:pPr>
+        <w:ind w:firstLine="0"/>
+        <w:rPr>
+          <w:rFonts w:ascii="Arial Narrow" w:hAnsi="Arial Narrow" w:cs="Arial"/>
+        </w:rPr>
+      </w:pPr>
+      <w:r>
+        <w:rPr>
+          <w:rFonts w:ascii="Arial Narrow" w:hAnsi="Arial Narrow" w:cs="Arial"/>
+        </w:rPr>
+        <w:t xml:space="preserve">Durante este segundo sprint, </w:t>
+      </w:r>
+      <w:r>
+        <w:rPr>
+          <w:rFonts w:ascii="Arial Narrow" w:hAnsi="Arial Narrow" w:cs="Arial"/>
+        </w:rPr>
+        <w:t>este documento ha sido de</w:t>
+      </w:r>
+      <w:r>
+        <w:rPr>
+          <w:rFonts w:ascii="Arial Narrow" w:hAnsi="Arial Narrow" w:cs="Arial"/>
+        </w:rPr>
+        <w:t xml:space="preserve"> gran utilidad</w:t>
+      </w:r>
+      <w:r>
+        <w:rPr>
+          <w:rFonts w:ascii="Arial Narrow" w:hAnsi="Arial Narrow" w:cs="Arial"/>
+        </w:rPr>
+        <w:t xml:space="preserve">, ya que </w:t>
+      </w:r>
+      <w:r>
+        <w:rPr>
+          <w:rFonts w:ascii="Arial Narrow" w:hAnsi="Arial Narrow" w:cs="Arial"/>
+        </w:rPr>
+        <w:t>ciertos aspectos</w:t>
+      </w:r>
+      <w:r>
+        <w:rPr>
+          <w:rFonts w:ascii="Arial Narrow" w:hAnsi="Arial Narrow" w:cs="Arial"/>
+        </w:rPr>
+        <w:t xml:space="preserve"> </w:t>
+      </w:r>
+      <w:r>
+        <w:rPr>
+          <w:rFonts w:ascii="Arial Narrow" w:hAnsi="Arial Narrow" w:cs="Arial"/>
+        </w:rPr>
+        <w:t>de los requisitos</w:t>
+      </w:r>
+      <w:r>
+        <w:rPr>
+          <w:rFonts w:ascii="Arial Narrow" w:hAnsi="Arial Narrow" w:cs="Arial"/>
+        </w:rPr>
+        <w:t xml:space="preserve"> eran ambiguos</w:t>
+      </w:r>
+      <w:r>
+        <w:rPr>
+          <w:rFonts w:ascii="Arial Narrow" w:hAnsi="Arial Narrow" w:cs="Arial"/>
+        </w:rPr>
+        <w:t>. El tiempo dedicado a estudiar y revisarlos ha sido fundamental para garantizar el correcto desarrollo del proyecto</w:t>
+      </w:r>
+      <w:r>
+        <w:rPr>
+          <w:rFonts w:ascii="Arial Narrow" w:hAnsi="Arial Narrow" w:cs="Arial"/>
+        </w:rPr>
+        <w:t>.</w:t>
       </w:r>
     </w:p>
     <w:p>

</xml_diff>